<commit_message>
enhanced ui and data fetch
</commit_message>
<xml_diff>
--- a/Documentation.docx
+++ b/Documentation.docx
@@ -37,7 +37,7 @@
           <w:sz w:val="20"/>
         </w:rPr>
         <w:drawing>
-          <wp:inline distT="0" distB="0" distL="0" distR="0" wp14:anchorId="09E88521" wp14:editId="67677AB0">
+          <wp:inline distT="0" distB="0" distL="0" distR="0" wp14:anchorId="09E88521" wp14:editId="4F1F2E6A">
             <wp:extent cx="2446020" cy="2460755"/>
             <wp:effectExtent l="0" t="0" r="0" b="0"/>
             <wp:docPr id="3" name="Picture 3"/>
@@ -66,7 +66,7 @@
                   <pic:spPr>
                     <a:xfrm>
                       <a:off x="0" y="0"/>
-                      <a:ext cx="2451909" cy="2466679"/>
+                      <a:ext cx="2446020" cy="2460755"/>
                     </a:xfrm>
                     <a:prstGeom prst="rect">
                       <a:avLst/>
@@ -78,8 +78,6 @@
           </wp:inline>
         </w:drawing>
       </w:r>
-      <w:bookmarkStart w:id="0" w:name="_GoBack"/>
-      <w:bookmarkEnd w:id="0"/>
     </w:p>
     <w:p>
       <w:pPr>
@@ -511,20 +509,27 @@
           <w:i/>
           <w:sz w:val="24"/>
         </w:rPr>
-        <w:t xml:space="preserve">Thanks to Almighty Allah, </w:t>
-      </w:r>
+        <w:t xml:space="preserve">Thanks to Almighty Allah, The most Beneficial and The most merciful, Who gave us mind to think and Heart to feel creativity &amp; creation depends on thinking </w:t>
+      </w:r>
+    </w:p>
+    <w:p>
+      <w:pPr>
+        <w:spacing w:after="232" w:line="267" w:lineRule="auto"/>
+        <w:ind w:left="231" w:hanging="10"/>
+        <w:jc w:val="both"/>
+      </w:pPr>
       <w:r>
         <w:rPr>
           <w:rFonts w:ascii="Arial" w:eastAsia="Arial" w:hAnsi="Arial" w:cs="Arial"/>
           <w:i/>
           <w:sz w:val="24"/>
         </w:rPr>
-        <w:t xml:space="preserve">The most Beneficial and The most merciful, Who gave us mind to think and Heart to feel creativity &amp; creation depends on thinking </w:t>
-      </w:r>
-    </w:p>
-    <w:p>
-      <w:pPr>
-        <w:spacing w:after="232" w:line="267" w:lineRule="auto"/>
+        <w:t xml:space="preserve">With His Grace &amp; Mercy for giving us strength and ability to make us complete this Project. I would like to express our gratitude and appreciation to all those who gave us the possibility to complete this project, a special thanks to my teacher. </w:t>
+      </w:r>
+    </w:p>
+    <w:p>
+      <w:pPr>
+        <w:spacing w:after="249" w:line="267" w:lineRule="auto"/>
         <w:ind w:left="231" w:hanging="10"/>
         <w:jc w:val="both"/>
       </w:pPr>
@@ -534,22 +539,15 @@
           <w:i/>
           <w:sz w:val="24"/>
         </w:rPr>
-        <w:t xml:space="preserve">With His Grace &amp; Mercy for giving us strength and ability to make us complete this Project. I would like to express our gratitude and appreciation to all those who gave us the possibility to complete this project, a special thanks to my teacher. </w:t>
-      </w:r>
-    </w:p>
-    <w:p>
-      <w:pPr>
-        <w:spacing w:after="249" w:line="267" w:lineRule="auto"/>
-        <w:ind w:left="231" w:hanging="10"/>
-        <w:jc w:val="both"/>
-      </w:pPr>
+        <w:t xml:space="preserve">Sir Asad Ali, Who’s help, stimulating suggestions &amp; encouragement, helped us to coordinate in our project. We would also like to express our deepest gratitude to our beloved parents whose </w:t>
+      </w:r>
       <w:r>
         <w:rPr>
           <w:rFonts w:ascii="Arial" w:eastAsia="Arial" w:hAnsi="Arial" w:cs="Arial"/>
           <w:i/>
           <w:sz w:val="24"/>
         </w:rPr>
-        <w:t xml:space="preserve">Sir Asad </w:t>
+        <w:t>well wishes</w:t>
       </w:r>
       <w:r>
         <w:rPr>
@@ -557,15 +555,54 @@
           <w:i/>
           <w:sz w:val="24"/>
         </w:rPr>
-        <w:t xml:space="preserve">Ali, Who’s help, stimulating suggestions &amp; encouragement, helped us to coordinate in our project. We would also like to express our deepest gratitude to our beloved parents whose </w:t>
-      </w:r>
+        <w:t xml:space="preserve"> enabled us to transform our dream &amp; thought into a reality. </w:t>
+      </w:r>
+    </w:p>
+    <w:p>
+      <w:pPr>
+        <w:spacing w:after="215" w:line="267" w:lineRule="auto"/>
+        <w:ind w:left="231" w:hanging="10"/>
+        <w:jc w:val="both"/>
+      </w:pPr>
       <w:r>
         <w:rPr>
           <w:rFonts w:ascii="Arial" w:eastAsia="Arial" w:hAnsi="Arial" w:cs="Arial"/>
           <w:i/>
           <w:sz w:val="24"/>
         </w:rPr>
-        <w:t>well wishes</w:t>
+        <w:t>We hereby presenting project in titled</w:t>
+      </w:r>
+      <w:r>
+        <w:rPr>
+          <w:rFonts w:ascii="Arial" w:eastAsia="Arial" w:hAnsi="Arial" w:cs="Arial"/>
+          <w:color w:val="595959"/>
+          <w:sz w:val="26"/>
+        </w:rPr>
+        <w:t xml:space="preserve"> </w:t>
+      </w:r>
+      <w:r>
+        <w:rPr>
+          <w:rFonts w:ascii="Arial" w:eastAsia="Arial" w:hAnsi="Arial" w:cs="Arial"/>
+          <w:color w:val="595959"/>
+          <w:sz w:val="24"/>
+        </w:rPr>
+        <w:t>“</w:t>
+      </w:r>
+      <w:r>
+        <w:rPr>
+          <w:rFonts w:ascii="Arial" w:eastAsia="Arial" w:hAnsi="Arial" w:cs="Arial"/>
+          <w:color w:val="0070C0"/>
+          <w:sz w:val="24"/>
+        </w:rPr>
+        <w:t>The City Guide mobile app</w:t>
+      </w:r>
+      <w:r>
+        <w:rPr>
+          <w:rFonts w:ascii="Arial" w:eastAsia="Arial" w:hAnsi="Arial" w:cs="Arial"/>
+          <w:color w:val="595959"/>
+          <w:sz w:val="24"/>
+        </w:rPr>
+        <w:t xml:space="preserve">” </w:t>
       </w:r>
       <w:r>
         <w:rPr>
@@ -573,12 +610,20 @@
           <w:i/>
           <w:sz w:val="24"/>
         </w:rPr>
-        <w:t xml:space="preserve"> enabled us to transform our dream &amp; thought into a reality. </w:t>
-      </w:r>
-    </w:p>
-    <w:p>
-      <w:pPr>
-        <w:spacing w:after="215" w:line="267" w:lineRule="auto"/>
+        <w:t>in your hands.</w:t>
+      </w:r>
+      <w:r>
+        <w:rPr>
+          <w:rFonts w:ascii="Arial" w:eastAsia="Arial" w:hAnsi="Arial" w:cs="Arial"/>
+          <w:color w:val="595959"/>
+          <w:sz w:val="24"/>
+        </w:rPr>
+        <w:t xml:space="preserve"> </w:t>
+      </w:r>
+    </w:p>
+    <w:p>
+      <w:pPr>
+        <w:spacing w:after="243" w:line="267" w:lineRule="auto"/>
         <w:ind w:left="231" w:hanging="10"/>
         <w:jc w:val="both"/>
       </w:pPr>
@@ -588,86 +633,7 @@
           <w:i/>
           <w:sz w:val="24"/>
         </w:rPr>
-        <w:t>We h</w:t>
-      </w:r>
-      <w:r>
-        <w:rPr>
-          <w:rFonts w:ascii="Arial" w:eastAsia="Arial" w:hAnsi="Arial" w:cs="Arial"/>
-          <w:i/>
-          <w:sz w:val="24"/>
-        </w:rPr>
-        <w:t>ereby presenting project in titled</w:t>
-      </w:r>
-      <w:r>
-        <w:rPr>
-          <w:rFonts w:ascii="Arial" w:eastAsia="Arial" w:hAnsi="Arial" w:cs="Arial"/>
-          <w:color w:val="595959"/>
-          <w:sz w:val="26"/>
-        </w:rPr>
-        <w:t xml:space="preserve"> </w:t>
-      </w:r>
-      <w:r>
-        <w:rPr>
-          <w:rFonts w:ascii="Arial" w:eastAsia="Arial" w:hAnsi="Arial" w:cs="Arial"/>
-          <w:color w:val="595959"/>
-          <w:sz w:val="24"/>
-        </w:rPr>
-        <w:t>“</w:t>
-      </w:r>
-      <w:r>
-        <w:rPr>
-          <w:rFonts w:ascii="Arial" w:eastAsia="Arial" w:hAnsi="Arial" w:cs="Arial"/>
-          <w:color w:val="0070C0"/>
-          <w:sz w:val="24"/>
-        </w:rPr>
-        <w:t>The City Guide mobile app</w:t>
-      </w:r>
-      <w:r>
-        <w:rPr>
-          <w:rFonts w:ascii="Arial" w:eastAsia="Arial" w:hAnsi="Arial" w:cs="Arial"/>
-          <w:color w:val="595959"/>
-          <w:sz w:val="24"/>
-        </w:rPr>
-        <w:t xml:space="preserve">” </w:t>
-      </w:r>
-      <w:r>
-        <w:rPr>
-          <w:rFonts w:ascii="Arial" w:eastAsia="Arial" w:hAnsi="Arial" w:cs="Arial"/>
-          <w:i/>
-          <w:sz w:val="24"/>
-        </w:rPr>
-        <w:t>in your hands.</w:t>
-      </w:r>
-      <w:r>
-        <w:rPr>
-          <w:rFonts w:ascii="Arial" w:eastAsia="Arial" w:hAnsi="Arial" w:cs="Arial"/>
-          <w:color w:val="595959"/>
-          <w:sz w:val="24"/>
-        </w:rPr>
-        <w:t xml:space="preserve"> </w:t>
-      </w:r>
-    </w:p>
-    <w:p>
-      <w:pPr>
-        <w:spacing w:after="243" w:line="267" w:lineRule="auto"/>
-        <w:ind w:left="231" w:hanging="10"/>
-        <w:jc w:val="both"/>
-      </w:pPr>
-      <w:r>
-        <w:rPr>
-          <w:rFonts w:ascii="Arial" w:eastAsia="Arial" w:hAnsi="Arial" w:cs="Arial"/>
-          <w:i/>
-          <w:sz w:val="24"/>
-        </w:rPr>
-        <w:t>We have tried our best to take all relevant and important topics in consideration so that this project May become more effective &amp; a better outlook to come. We earnestly hope th</w:t>
-      </w:r>
-      <w:r>
-        <w:rPr>
-          <w:rFonts w:ascii="Arial" w:eastAsia="Arial" w:hAnsi="Arial" w:cs="Arial"/>
-          <w:i/>
-          <w:sz w:val="24"/>
-        </w:rPr>
-        <w:t xml:space="preserve">at this project will provide all the necessary information required for the user to fulfill their requirement. However, suggestion for improvement of the project will be thankfully acknowledge. </w:t>
+        <w:t xml:space="preserve">We have tried our best to take all relevant and important topics in consideration so that this project May become more effective &amp; a better outlook to come. We earnestly hope that this project will provide all the necessary information required for the user to fulfill their requirement. However, suggestion for improvement of the project will be thankfully acknowledge. </w:t>
       </w:r>
     </w:p>
     <w:p>
@@ -2936,6 +2902,10 @@
         <w:spacing w:after="318" w:line="298" w:lineRule="auto"/>
         <w:ind w:left="9" w:right="-1" w:hanging="10"/>
         <w:jc w:val="center"/>
+        <w:rPr>
+          <w:rFonts w:ascii="Arial" w:eastAsia="Arial" w:hAnsi="Arial" w:cs="Arial"/>
+          <w:i/>
+        </w:rPr>
       </w:pPr>
       <w:r>
         <w:rPr>
@@ -3038,7 +3008,7 @@
               </wp:anchor>
             </w:drawing>
           </mc:Choice>
-          <mc:Fallback xmlns:a="http://schemas.openxmlformats.org/drawingml/2006/main" xmlns:w16sdtdh="http://schemas.microsoft.com/office/word/2020/wordml/sdtdatahash" xmlns:w16du="http://schemas.microsoft.com/office/word/2023/wordml/word16du" xmlns:w16="http://schemas.microsoft.com/office/word/2018/wordml" xmlns:w16cid="http://schemas.microsoft.com/office/word/2016/wordml/cid" xmlns:w16cex="http://schemas.microsoft.com/office/word/2018/wordml/cex" xmlns:oel="http://schemas.microsoft.com/office/2019/extlst" xmlns:am3d="http://schemas.microsoft.com/office/drawing/2017/model3d" xmlns:aink="http://schemas.microsoft.com/office/drawing/2016/ink" xmlns:cx8="http://schemas.microsoft.com/office/drawing/2016/5/14/chartex" xmlns:cx7="http://schemas.microsoft.com/office/drawing/2016/5/13/chartex" xmlns:cx6="http://schemas.microsoft.com/office/drawing/2016/5/12/chartex" xmlns:cx5="http://schemas.microsoft.com/office/drawing/2016/5/11/chartex" xmlns:cx4="http://schemas.microsoft.com/office/drawing/2016/5/10/chartex" xmlns:cx3="http://schemas.microsoft.com/office/drawing/2016/5/9/chartex" xmlns:cx2="http://schemas.microsoft.com/office/drawing/2015/10/21/chartex">
+          <mc:Fallback xmlns:cx2="http://schemas.microsoft.com/office/drawing/2015/10/21/chartex" xmlns:cx3="http://schemas.microsoft.com/office/drawing/2016/5/9/chartex" xmlns:cx4="http://schemas.microsoft.com/office/drawing/2016/5/10/chartex" xmlns:cx5="http://schemas.microsoft.com/office/drawing/2016/5/11/chartex" xmlns:cx6="http://schemas.microsoft.com/office/drawing/2016/5/12/chartex" xmlns:cx7="http://schemas.microsoft.com/office/drawing/2016/5/13/chartex" xmlns:cx8="http://schemas.microsoft.com/office/drawing/2016/5/14/chartex" xmlns:aink="http://schemas.microsoft.com/office/drawing/2016/ink" xmlns:am3d="http://schemas.microsoft.com/office/drawing/2017/model3d" xmlns:oel="http://schemas.microsoft.com/office/2019/extlst" xmlns:w16cex="http://schemas.microsoft.com/office/word/2018/wordml/cex" xmlns:w16cid="http://schemas.microsoft.com/office/word/2016/wordml/cid" xmlns:w16="http://schemas.microsoft.com/office/word/2018/wordml" xmlns:w16du="http://schemas.microsoft.com/office/word/2023/wordml/word16du" xmlns:w16sdtdh="http://schemas.microsoft.com/office/word/2020/wordml/sdtdatahash" xmlns:a="http://schemas.openxmlformats.org/drawingml/2006/main">
             <w:pict>
               <v:group id="Group 19050" style="width:532.44pt;height:54.72pt;position:absolute;z-index:-2147483639;mso-position-horizontal-relative:text;mso-position-horizontal:absolute;margin-left:-6.96pt;mso-position-vertical-relative:text;margin-top:-19.0364pt;" coordsize="67619,6949">
                 <v:shape id="Picture 1128" style="position:absolute;width:9083;height:2590;left:29047;top:0;" filled="f">
@@ -3065,43 +3035,142 @@
     </w:p>
     <w:p>
       <w:pPr>
+        <w:spacing w:after="318" w:line="298" w:lineRule="auto"/>
+        <w:ind w:left="9" w:right="-1" w:hanging="10"/>
+        <w:jc w:val="center"/>
+      </w:pPr>
+      <w:r>
+        <w:rPr>
+          <w:noProof/>
+        </w:rPr>
+        <w:drawing>
+          <wp:inline distT="0" distB="0" distL="0" distR="0" wp14:anchorId="20586ADF" wp14:editId="0E27FB84">
+            <wp:extent cx="6698615" cy="3767930"/>
+            <wp:effectExtent l="0" t="0" r="6985" b="4445"/>
+            <wp:docPr id="1" name="Picture 1"/>
+            <wp:cNvGraphicFramePr>
+              <a:graphicFrameLocks xmlns:a="http://schemas.openxmlformats.org/drawingml/2006/main" noChangeAspect="1"/>
+            </wp:cNvGraphicFramePr>
+            <a:graphic xmlns:a="http://schemas.openxmlformats.org/drawingml/2006/main">
+              <a:graphicData uri="http://schemas.openxmlformats.org/drawingml/2006/picture">
+                <pic:pic xmlns:pic="http://schemas.openxmlformats.org/drawingml/2006/picture">
+                  <pic:nvPicPr>
+                    <pic:cNvPr id="1" name=""/>
+                    <pic:cNvPicPr/>
+                  </pic:nvPicPr>
+                  <pic:blipFill>
+                    <a:blip r:embed="rId89"/>
+                    <a:stretch>
+                      <a:fillRect/>
+                    </a:stretch>
+                  </pic:blipFill>
+                  <pic:spPr>
+                    <a:xfrm>
+                      <a:off x="0" y="0"/>
+                      <a:ext cx="6711603" cy="3775236"/>
+                    </a:xfrm>
+                    <a:prstGeom prst="rect">
+                      <a:avLst/>
+                    </a:prstGeom>
+                  </pic:spPr>
+                </pic:pic>
+              </a:graphicData>
+            </a:graphic>
+          </wp:inline>
+        </w:drawing>
+      </w:r>
+    </w:p>
+    <w:p>
+      <w:pPr>
         <w:pStyle w:val="Heading4"/>
         <w:spacing w:after="3"/>
         <w:ind w:left="228" w:right="216"/>
-      </w:pPr>
-      <w:r>
-        <w:rPr>
-          <w:rFonts w:ascii="Arial" w:eastAsia="Arial" w:hAnsi="Arial" w:cs="Arial"/>
-        </w:rPr>
-        <w:t>Code Snippets</w:t>
-      </w:r>
-      <w:r>
         <w:rPr>
           <w:rFonts w:ascii="Arial" w:eastAsia="Arial" w:hAnsi="Arial" w:cs="Arial"/>
           <w:b w:val="0"/>
           <w:vertAlign w:val="subscript"/>
         </w:rPr>
+      </w:pPr>
+      <w:r>
+        <w:rPr>
+          <w:rFonts w:ascii="Arial" w:eastAsia="Arial" w:hAnsi="Arial" w:cs="Arial"/>
+        </w:rPr>
+        <w:t>Code Snippets</w:t>
+      </w:r>
+      <w:r>
+        <w:rPr>
+          <w:rFonts w:ascii="Arial" w:eastAsia="Arial" w:hAnsi="Arial" w:cs="Arial"/>
+          <w:b w:val="0"/>
+          <w:vertAlign w:val="subscript"/>
+        </w:rPr>
         <w:t xml:space="preserve"> </w:t>
       </w:r>
-      <w:r>
-        <w:br w:type="page"/>
-      </w:r>
-    </w:p>
-    <w:p>
-      <w:pPr>
-        <w:spacing w:after="0"/>
-        <w:ind w:left="-804" w:right="11101"/>
-      </w:pPr>
-    </w:p>
-    <w:p>
-      <w:pPr>
+    </w:p>
+    <w:p/>
+    <w:p>
+      <w:pPr>
+        <w:jc w:val="center"/>
+      </w:pPr>
+      <w:bookmarkStart w:id="0" w:name="_GoBack"/>
+      <w:r>
+        <w:rPr>
+          <w:noProof/>
+        </w:rPr>
+        <w:lastRenderedPageBreak/>
+        <w:drawing>
+          <wp:inline distT="0" distB="0" distL="0" distR="0" wp14:anchorId="0E8CAC66" wp14:editId="7026B104">
+            <wp:extent cx="1864360" cy="8863330"/>
+            <wp:effectExtent l="0" t="0" r="2540" b="0"/>
+            <wp:docPr id="14" name="Picture 14"/>
+            <wp:cNvGraphicFramePr>
+              <a:graphicFrameLocks xmlns:a="http://schemas.openxmlformats.org/drawingml/2006/main" noChangeAspect="1"/>
+            </wp:cNvGraphicFramePr>
+            <a:graphic xmlns:a="http://schemas.openxmlformats.org/drawingml/2006/main">
+              <a:graphicData uri="http://schemas.openxmlformats.org/drawingml/2006/picture">
+                <pic:pic xmlns:pic="http://schemas.openxmlformats.org/drawingml/2006/picture">
+                  <pic:nvPicPr>
+                    <pic:cNvPr id="14" name="carbon (5).png"/>
+                    <pic:cNvPicPr/>
+                  </pic:nvPicPr>
+                  <pic:blipFill>
+                    <a:blip r:embed="rId90" cstate="print">
+                      <a:extLst>
+                        <a:ext uri="{28A0092B-C50C-407E-A947-70E740481C1C}">
+                          <a14:useLocalDpi xmlns:a14="http://schemas.microsoft.com/office/drawing/2010/main" val="0"/>
+                        </a:ext>
+                      </a:extLst>
+                    </a:blip>
+                    <a:stretch>
+                      <a:fillRect/>
+                    </a:stretch>
+                  </pic:blipFill>
+                  <pic:spPr>
+                    <a:xfrm>
+                      <a:off x="0" y="0"/>
+                      <a:ext cx="1864360" cy="8863330"/>
+                    </a:xfrm>
+                    <a:prstGeom prst="rect">
+                      <a:avLst/>
+                    </a:prstGeom>
+                  </pic:spPr>
+                </pic:pic>
+              </a:graphicData>
+            </a:graphic>
+          </wp:inline>
+        </w:drawing>
+      </w:r>
+      <w:bookmarkEnd w:id="0"/>
+    </w:p>
+    <w:p>
+      <w:pPr>
+        <w:jc w:val="center"/>
         <w:sectPr>
-          <w:headerReference w:type="even" r:id="rId89"/>
-          <w:headerReference w:type="default" r:id="rId90"/>
-          <w:footerReference w:type="even" r:id="rId91"/>
-          <w:footerReference w:type="default" r:id="rId92"/>
-          <w:headerReference w:type="first" r:id="rId93"/>
-          <w:footerReference w:type="first" r:id="rId94"/>
+          <w:headerReference w:type="even" r:id="rId91"/>
+          <w:headerReference w:type="default" r:id="rId92"/>
+          <w:footerReference w:type="even" r:id="rId93"/>
+          <w:footerReference w:type="default" r:id="rId94"/>
+          <w:headerReference w:type="first" r:id="rId95"/>
+          <w:footerReference w:type="first" r:id="rId96"/>
           <w:pgSz w:w="11906" w:h="16838"/>
           <w:pgMar w:top="1440" w:right="805" w:bottom="1440" w:left="804" w:header="720" w:footer="718" w:gutter="0"/>
           <w:cols w:space="720"/>
@@ -3112,63 +3181,113 @@
       <w:pPr>
         <w:pStyle w:val="Heading4"/>
         <w:spacing w:after="3"/>
-        <w:ind w:left="228" w:right="210"/>
-      </w:pPr>
-      <w:r>
+        <w:ind w:left="0" w:right="210" w:firstLine="0"/>
+        <w:jc w:val="left"/>
+      </w:pPr>
+      <w:r>
+        <w:rPr>
+          <w:noProof/>
+        </w:rPr>
         <w:lastRenderedPageBreak/>
-        <w:br w:type="page"/>
-      </w:r>
-    </w:p>
-    <w:p>
-      <w:pPr>
-        <w:spacing w:after="0"/>
-        <w:ind w:left="-828" w:right="11071"/>
-      </w:pPr>
-      <w:r>
+        <w:drawing>
+          <wp:inline distT="0" distB="0" distL="0" distR="0" wp14:anchorId="6EA564A9" wp14:editId="71C5EB19">
+            <wp:extent cx="6504305" cy="3658870"/>
+            <wp:effectExtent l="0" t="0" r="0" b="0"/>
+            <wp:docPr id="4" name="Picture 4"/>
+            <wp:cNvGraphicFramePr>
+              <a:graphicFrameLocks xmlns:a="http://schemas.openxmlformats.org/drawingml/2006/main" noChangeAspect="1"/>
+            </wp:cNvGraphicFramePr>
+            <a:graphic xmlns:a="http://schemas.openxmlformats.org/drawingml/2006/main">
+              <a:graphicData uri="http://schemas.openxmlformats.org/drawingml/2006/picture">
+                <pic:pic xmlns:pic="http://schemas.openxmlformats.org/drawingml/2006/picture">
+                  <pic:nvPicPr>
+                    <pic:cNvPr id="1" name=""/>
+                    <pic:cNvPicPr/>
+                  </pic:nvPicPr>
+                  <pic:blipFill>
+                    <a:blip r:embed="rId97"/>
+                    <a:stretch>
+                      <a:fillRect/>
+                    </a:stretch>
+                  </pic:blipFill>
+                  <pic:spPr>
+                    <a:xfrm>
+                      <a:off x="0" y="0"/>
+                      <a:ext cx="6504305" cy="3658870"/>
+                    </a:xfrm>
+                    <a:prstGeom prst="rect">
+                      <a:avLst/>
+                    </a:prstGeom>
+                  </pic:spPr>
+                </pic:pic>
+              </a:graphicData>
+            </a:graphic>
+          </wp:inline>
+        </w:drawing>
+      </w:r>
+    </w:p>
+    <w:p>
+      <w:pPr>
+        <w:jc w:val="center"/>
+      </w:pPr>
+      <w:r>
+        <w:rPr>
+          <w:noProof/>
+        </w:rPr>
         <w:lastRenderedPageBreak/>
-        <w:br w:type="page"/>
-      </w:r>
-    </w:p>
-    <w:p>
-      <w:pPr>
-        <w:spacing w:after="0"/>
-        <w:ind w:left="-697" w:right="-624"/>
-      </w:pPr>
-    </w:p>
-    <w:p>
-      <w:pPr>
-        <w:spacing w:after="0"/>
-        <w:ind w:left="-828" w:right="11071"/>
-      </w:pPr>
-      <w:r>
-        <w:br w:type="page"/>
-      </w:r>
-    </w:p>
-    <w:p>
-      <w:pPr>
-        <w:spacing w:after="0"/>
-        <w:ind w:left="-828" w:right="11071"/>
-      </w:pPr>
-      <w:r>
-        <w:lastRenderedPageBreak/>
-        <w:br w:type="page"/>
-      </w:r>
-    </w:p>
-    <w:p>
-      <w:pPr>
-        <w:spacing w:after="0"/>
-        <w:ind w:left="-595" w:right="-557"/>
-      </w:pPr>
-    </w:p>
-    <w:p>
-      <w:pPr>
+        <w:drawing>
+          <wp:inline distT="0" distB="0" distL="0" distR="0" wp14:anchorId="5CEA2917" wp14:editId="1A4A5CF3">
+            <wp:extent cx="2021840" cy="8863330"/>
+            <wp:effectExtent l="0" t="0" r="0" b="0"/>
+            <wp:docPr id="13" name="Picture 13"/>
+            <wp:cNvGraphicFramePr>
+              <a:graphicFrameLocks xmlns:a="http://schemas.openxmlformats.org/drawingml/2006/main" noChangeAspect="1"/>
+            </wp:cNvGraphicFramePr>
+            <a:graphic xmlns:a="http://schemas.openxmlformats.org/drawingml/2006/main">
+              <a:graphicData uri="http://schemas.openxmlformats.org/drawingml/2006/picture">
+                <pic:pic xmlns:pic="http://schemas.openxmlformats.org/drawingml/2006/picture">
+                  <pic:nvPicPr>
+                    <pic:cNvPr id="13" name="carbon (4).png"/>
+                    <pic:cNvPicPr/>
+                  </pic:nvPicPr>
+                  <pic:blipFill>
+                    <a:blip r:embed="rId98" cstate="print">
+                      <a:extLst>
+                        <a:ext uri="{28A0092B-C50C-407E-A947-70E740481C1C}">
+                          <a14:useLocalDpi xmlns:a14="http://schemas.microsoft.com/office/drawing/2010/main" val="0"/>
+                        </a:ext>
+                      </a:extLst>
+                    </a:blip>
+                    <a:stretch>
+                      <a:fillRect/>
+                    </a:stretch>
+                  </pic:blipFill>
+                  <pic:spPr>
+                    <a:xfrm>
+                      <a:off x="0" y="0"/>
+                      <a:ext cx="2021840" cy="8863330"/>
+                    </a:xfrm>
+                    <a:prstGeom prst="rect">
+                      <a:avLst/>
+                    </a:prstGeom>
+                  </pic:spPr>
+                </pic:pic>
+              </a:graphicData>
+            </a:graphic>
+          </wp:inline>
+        </w:drawing>
+      </w:r>
+    </w:p>
+    <w:p>
+      <w:pPr>
+        <w:jc w:val="center"/>
         <w:sectPr>
-          <w:headerReference w:type="even" r:id="rId95"/>
-          <w:headerReference w:type="default" r:id="rId96"/>
-          <w:footerReference w:type="even" r:id="rId97"/>
-          <w:footerReference w:type="default" r:id="rId98"/>
-          <w:headerReference w:type="first" r:id="rId99"/>
-          <w:footerReference w:type="first" r:id="rId100"/>
+          <w:headerReference w:type="even" r:id="rId99"/>
+          <w:headerReference w:type="default" r:id="rId100"/>
+          <w:footerReference w:type="even" r:id="rId101"/>
+          <w:footerReference w:type="default" r:id="rId102"/>
+          <w:headerReference w:type="first" r:id="rId103"/>
+          <w:footerReference w:type="first" r:id="rId104"/>
           <w:pgSz w:w="11906" w:h="16838"/>
           <w:pgMar w:top="1440" w:right="835" w:bottom="1440" w:left="828" w:header="720" w:footer="718" w:gutter="0"/>
           <w:cols w:space="720"/>
@@ -3178,927 +3297,111 @@
     <w:p>
       <w:pPr>
         <w:spacing w:after="0"/>
-        <w:ind w:left="-720" w:right="11199"/>
-      </w:pPr>
-      <w:r>
+        <w:ind w:right="11199"/>
+      </w:pPr>
+      <w:r>
+        <w:rPr>
+          <w:noProof/>
+        </w:rPr>
         <w:lastRenderedPageBreak/>
-        <w:br w:type="page"/>
-      </w:r>
-    </w:p>
-    <w:p>
-      <w:pPr>
-        <w:spacing w:after="0"/>
-        <w:ind w:left="-542" w:right="-489"/>
-      </w:pPr>
-    </w:p>
-    <w:p>
-      <w:pPr>
-        <w:spacing w:after="0"/>
-        <w:ind w:left="-720" w:right="11199"/>
-      </w:pPr>
-      <w:r>
-        <w:br w:type="page"/>
-      </w:r>
-    </w:p>
-    <w:p>
-      <w:pPr>
-        <w:spacing w:after="0"/>
-        <w:ind w:left="-499" w:right="-444"/>
-      </w:pPr>
-    </w:p>
-    <w:p>
-      <w:pPr>
-        <w:spacing w:after="0"/>
-        <w:ind w:left="-720" w:right="11199"/>
-      </w:pPr>
-      <w:r>
-        <w:br w:type="page"/>
-      </w:r>
-    </w:p>
-    <w:p>
-      <w:pPr>
-        <w:spacing w:after="0"/>
-        <w:ind w:left="-411" w:right="-470"/>
-      </w:pPr>
+        <w:drawing>
+          <wp:inline distT="0" distB="0" distL="0" distR="0" wp14:anchorId="2D09EB2E" wp14:editId="42D101A4">
+            <wp:extent cx="6653530" cy="3742690"/>
+            <wp:effectExtent l="0" t="0" r="0" b="0"/>
+            <wp:docPr id="6" name="Picture 6"/>
+            <wp:cNvGraphicFramePr>
+              <a:graphicFrameLocks xmlns:a="http://schemas.openxmlformats.org/drawingml/2006/main" noChangeAspect="1"/>
+            </wp:cNvGraphicFramePr>
+            <a:graphic xmlns:a="http://schemas.openxmlformats.org/drawingml/2006/main">
+              <a:graphicData uri="http://schemas.openxmlformats.org/drawingml/2006/picture">
+                <pic:pic xmlns:pic="http://schemas.openxmlformats.org/drawingml/2006/picture">
+                  <pic:nvPicPr>
+                    <pic:cNvPr id="1" name=""/>
+                    <pic:cNvPicPr/>
+                  </pic:nvPicPr>
+                  <pic:blipFill>
+                    <a:blip r:embed="rId105"/>
+                    <a:stretch>
+                      <a:fillRect/>
+                    </a:stretch>
+                  </pic:blipFill>
+                  <pic:spPr>
+                    <a:xfrm>
+                      <a:off x="0" y="0"/>
+                      <a:ext cx="6653530" cy="3742690"/>
+                    </a:xfrm>
+                    <a:prstGeom prst="rect">
+                      <a:avLst/>
+                    </a:prstGeom>
+                  </pic:spPr>
+                </pic:pic>
+              </a:graphicData>
+            </a:graphic>
+          </wp:inline>
+        </w:drawing>
+      </w:r>
     </w:p>
     <w:p>
       <w:pPr>
         <w:spacing w:after="0"/>
         <w:ind w:right="11199"/>
-      </w:pPr>
-      <w:r>
-        <w:br w:type="page"/>
-      </w:r>
-    </w:p>
-    <w:p>
-      <w:pPr>
-        <w:spacing w:after="0"/>
-        <w:ind w:left="-516" w:right="-410"/>
-      </w:pPr>
-    </w:p>
-    <w:p>
-      <w:pPr>
-        <w:spacing w:after="0"/>
-        <w:ind w:left="-720" w:right="11199"/>
-      </w:pPr>
-      <w:r>
-        <w:br w:type="page"/>
-      </w:r>
-    </w:p>
-    <w:p>
-      <w:pPr>
-        <w:spacing w:after="0"/>
-        <w:ind w:left="-482" w:right="-398"/>
-      </w:pPr>
-    </w:p>
-    <w:p>
-      <w:pPr>
-        <w:spacing w:after="4748"/>
-        <w:ind w:left="5107"/>
+        <w:jc w:val="center"/>
       </w:pPr>
       <w:r>
         <w:rPr>
           <w:noProof/>
         </w:rPr>
-        <mc:AlternateContent>
-          <mc:Choice Requires="wpg">
-            <w:drawing>
-              <wp:inline distT="0" distB="0" distL="0" distR="0" wp14:anchorId="0F55441B" wp14:editId="55228890">
-                <wp:extent cx="233172" cy="579120"/>
-                <wp:effectExtent l="0" t="0" r="0" b="0"/>
-                <wp:docPr id="20399" name="Group 20399"/>
-                <wp:cNvGraphicFramePr/>
-                <a:graphic xmlns:a="http://schemas.openxmlformats.org/drawingml/2006/main">
-                  <a:graphicData uri="http://schemas.microsoft.com/office/word/2010/wordprocessingGroup">
-                    <wpg:wgp>
-                      <wpg:cNvGrpSpPr/>
-                      <wpg:grpSpPr>
-                        <a:xfrm>
-                          <a:off x="0" y="0"/>
-                          <a:ext cx="233172" cy="579120"/>
-                          <a:chOff x="0" y="0"/>
-                          <a:chExt cx="233172" cy="579120"/>
-                        </a:xfrm>
-                      </wpg:grpSpPr>
-                      <pic:pic xmlns:pic="http://schemas.openxmlformats.org/drawingml/2006/picture">
-                        <pic:nvPicPr>
-                          <pic:cNvPr id="1867" name="Picture 1867"/>
-                          <pic:cNvPicPr/>
-                        </pic:nvPicPr>
-                        <pic:blipFill>
-                          <a:blip r:embed="rId101"/>
-                          <a:stretch>
-                            <a:fillRect/>
-                          </a:stretch>
-                        </pic:blipFill>
-                        <pic:spPr>
-                          <a:xfrm>
-                            <a:off x="0" y="0"/>
-                            <a:ext cx="233172" cy="269748"/>
-                          </a:xfrm>
-                          <a:prstGeom prst="rect">
-                            <a:avLst/>
-                          </a:prstGeom>
-                        </pic:spPr>
-                      </pic:pic>
-                      <wps:wsp>
-                        <wps:cNvPr id="1868" name="Rectangle 1868"/>
-                        <wps:cNvSpPr/>
-                        <wps:spPr>
-                          <a:xfrm>
-                            <a:off x="79883" y="42497"/>
-                            <a:ext cx="46741" cy="187581"/>
-                          </a:xfrm>
-                          <a:prstGeom prst="rect">
-                            <a:avLst/>
-                          </a:prstGeom>
-                          <a:ln>
-                            <a:noFill/>
-                          </a:ln>
-                        </wps:spPr>
-                        <wps:txbx>
-                          <w:txbxContent>
-                            <w:p>
-                              <w:r>
-                                <w:rPr>
-                                  <w:rFonts w:ascii="Arial" w:eastAsia="Arial" w:hAnsi="Arial" w:cs="Arial"/>
-                                  <w:sz w:val="20"/>
-                                </w:rPr>
-                                <w:t xml:space="preserve"> </w:t>
-                              </w:r>
-                            </w:p>
-                          </w:txbxContent>
-                        </wps:txbx>
-                        <wps:bodyPr horzOverflow="overflow" vert="horz" lIns="0" tIns="0" rIns="0" bIns="0" rtlCol="0">
-                          <a:noAutofit/>
-                        </wps:bodyPr>
-                      </wps:wsp>
-                      <pic:pic xmlns:pic="http://schemas.openxmlformats.org/drawingml/2006/picture">
-                        <pic:nvPicPr>
-                          <pic:cNvPr id="1870" name="Picture 1870"/>
-                          <pic:cNvPicPr/>
-                        </pic:nvPicPr>
-                        <pic:blipFill>
-                          <a:blip r:embed="rId101"/>
-                          <a:stretch>
-                            <a:fillRect/>
-                          </a:stretch>
-                        </pic:blipFill>
-                        <pic:spPr>
-                          <a:xfrm>
-                            <a:off x="0" y="309372"/>
-                            <a:ext cx="233172" cy="269748"/>
-                          </a:xfrm>
-                          <a:prstGeom prst="rect">
-                            <a:avLst/>
-                          </a:prstGeom>
-                        </pic:spPr>
-                      </pic:pic>
-                      <wps:wsp>
-                        <wps:cNvPr id="1871" name="Rectangle 1871"/>
-                        <wps:cNvSpPr/>
-                        <wps:spPr>
-                          <a:xfrm>
-                            <a:off x="79883" y="351869"/>
-                            <a:ext cx="46741" cy="187581"/>
-                          </a:xfrm>
-                          <a:prstGeom prst="rect">
-                            <a:avLst/>
-                          </a:prstGeom>
-                          <a:ln>
-                            <a:noFill/>
-                          </a:ln>
-                        </wps:spPr>
-                        <wps:txbx>
-                          <w:txbxContent>
-                            <w:p>
-                              <w:r>
-                                <w:rPr>
-                                  <w:rFonts w:ascii="Arial" w:eastAsia="Arial" w:hAnsi="Arial" w:cs="Arial"/>
-                                  <w:sz w:val="20"/>
-                                </w:rPr>
-                                <w:t xml:space="preserve"> </w:t>
-                              </w:r>
-                            </w:p>
-                          </w:txbxContent>
-                        </wps:txbx>
-                        <wps:bodyPr horzOverflow="overflow" vert="horz" lIns="0" tIns="0" rIns="0" bIns="0" rtlCol="0">
-                          <a:noAutofit/>
-                        </wps:bodyPr>
-                      </wps:wsp>
-                    </wpg:wgp>
-                  </a:graphicData>
-                </a:graphic>
-              </wp:inline>
-            </w:drawing>
-          </mc:Choice>
-          <mc:Fallback xmlns:w16sdtdh="http://schemas.microsoft.com/office/word/2020/wordml/sdtdatahash" xmlns:w16du="http://schemas.microsoft.com/office/word/2023/wordml/word16du" xmlns:w16="http://schemas.microsoft.com/office/word/2018/wordml" xmlns:w16cid="http://schemas.microsoft.com/office/word/2016/wordml/cid" xmlns:w16cex="http://schemas.microsoft.com/office/word/2018/wordml/cex" xmlns:oel="http://schemas.microsoft.com/office/2019/extlst" xmlns:am3d="http://schemas.microsoft.com/office/drawing/2017/model3d" xmlns:aink="http://schemas.microsoft.com/office/drawing/2016/ink" xmlns:cx8="http://schemas.microsoft.com/office/drawing/2016/5/14/chartex" xmlns:cx7="http://schemas.microsoft.com/office/drawing/2016/5/13/chartex" xmlns:cx6="http://schemas.microsoft.com/office/drawing/2016/5/12/chartex" xmlns:cx5="http://schemas.microsoft.com/office/drawing/2016/5/11/chartex" xmlns:cx4="http://schemas.microsoft.com/office/drawing/2016/5/10/chartex" xmlns:cx3="http://schemas.microsoft.com/office/drawing/2016/5/9/chartex" xmlns:cx2="http://schemas.microsoft.com/office/drawing/2015/10/21/chartex">
-            <w:pict>
-              <v:group w14:anchorId="0F55441B" id="Group 20399" o:spid="_x0000_s1395" style="width:18.35pt;height:45.6pt;mso-position-horizontal-relative:char;mso-position-vertical-relative:line" coordsize="2331,5791" o:gfxdata="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">
-                <v:shape id="Picture 1867" o:spid="_x0000_s1396" type="#_x0000_t75" style="position:absolute;width:2331;height:2697;visibility:visible;mso-wrap-style:square" o:gfxdata="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">
-                  <v:imagedata r:id="rId168" o:title=""/>
-                </v:shape>
-                <v:rect id="Rectangle 1868" o:spid="_x0000_s1397" style="position:absolute;left:798;top:424;width:468;height:1876;visibility:visible;mso-wrap-style:square;v-text-anchor:top" o:gfxdata="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" filled="f" stroked="f">
-                  <v:textbox inset="0,0,0,0">
-                    <w:txbxContent>
-                      <w:p>
-                        <w:r>
-                          <w:rPr>
-                            <w:rFonts w:ascii="Arial" w:eastAsia="Arial" w:hAnsi="Arial" w:cs="Arial"/>
-                            <w:sz w:val="20"/>
-                          </w:rPr>
-                          <w:t xml:space="preserve"> </w:t>
-                        </w:r>
-                      </w:p>
-                    </w:txbxContent>
-                  </v:textbox>
-                </v:rect>
-                <v:shape id="Picture 1870" o:spid="_x0000_s1398" type="#_x0000_t75" style="position:absolute;top:3093;width:2331;height:2698;visibility:visible;mso-wrap-style:square" o:gfxdata="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">
-                  <v:imagedata r:id="rId168" o:title=""/>
-                </v:shape>
-                <v:rect id="Rectangle 1871" o:spid="_x0000_s1399" style="position:absolute;left:798;top:3518;width:468;height:1876;visibility:visible;mso-wrap-style:square;v-text-anchor:top" o:gfxdata="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" filled="f" stroked="f">
-                  <v:textbox inset="0,0,0,0">
-                    <w:txbxContent>
-                      <w:p>
-                        <w:r>
-                          <w:rPr>
-                            <w:rFonts w:ascii="Arial" w:eastAsia="Arial" w:hAnsi="Arial" w:cs="Arial"/>
-                            <w:sz w:val="20"/>
-                          </w:rPr>
-                          <w:t xml:space="preserve"> </w:t>
-                        </w:r>
-                      </w:p>
-                    </w:txbxContent>
-                  </v:textbox>
-                </v:rect>
-                <w10:anchorlock/>
-              </v:group>
-            </w:pict>
-          </mc:Fallback>
-        </mc:AlternateContent>
-      </w:r>
-    </w:p>
-    <w:p>
-      <w:pPr>
-        <w:spacing w:after="0"/>
-      </w:pPr>
-      <w:r>
-        <w:rPr>
-          <w:rFonts w:ascii="Arial" w:eastAsia="Arial" w:hAnsi="Arial" w:cs="Arial"/>
-          <w:b/>
-          <w:color w:val="595959"/>
-          <w:sz w:val="24"/>
-        </w:rPr>
-        <w:tab/>
-        <w:t xml:space="preserve"> </w:t>
-      </w:r>
-    </w:p>
-    <w:p>
-      <w:pPr>
-        <w:spacing w:after="0"/>
-        <w:ind w:left="-720" w:right="11199"/>
-      </w:pPr>
-      <w:r>
-        <w:br w:type="page"/>
-      </w:r>
-    </w:p>
-    <w:p>
-      <w:pPr>
-        <w:spacing w:after="324" w:line="301" w:lineRule="auto"/>
-        <w:ind w:right="-4"/>
-        <w:jc w:val="both"/>
-      </w:pPr>
-    </w:p>
-    <w:p>
-      <w:pPr>
-        <w:pStyle w:val="Heading4"/>
-        <w:tabs>
-          <w:tab w:val="center" w:pos="5235"/>
-          <w:tab w:val="center" w:pos="9180"/>
-        </w:tabs>
-        <w:spacing w:after="0"/>
-        <w:ind w:left="0" w:firstLine="0"/>
-        <w:jc w:val="left"/>
-      </w:pPr>
-      <w:r>
-        <w:rPr>
-          <w:b w:val="0"/>
-          <w:color w:val="000000"/>
-          <w:sz w:val="22"/>
-        </w:rPr>
-        <w:tab/>
-      </w:r>
-      <w:r>
-        <w:rPr>
-          <w:rFonts w:ascii="Constantia" w:eastAsia="Constantia" w:hAnsi="Constantia" w:cs="Constantia"/>
-          <w:b w:val="0"/>
-          <w:color w:val="595959"/>
-          <w:sz w:val="31"/>
-          <w:vertAlign w:val="subscript"/>
-        </w:rPr>
-        <w:t xml:space="preserve"> </w:t>
-      </w:r>
-    </w:p>
-    <w:p>
-      <w:pPr>
-        <w:spacing w:after="0"/>
-        <w:ind w:left="-489" w:right="-516"/>
-      </w:pPr>
-    </w:p>
-    <w:p>
-      <w:pPr>
-        <w:spacing w:after="0"/>
-        <w:ind w:left="-406" w:right="-551"/>
-      </w:pPr>
-    </w:p>
-    <w:p>
-      <w:pPr>
-        <w:spacing w:after="9"/>
-      </w:pPr>
-    </w:p>
-    <w:p>
-      <w:pPr>
-        <w:spacing w:after="0"/>
-        <w:ind w:left="-332" w:right="-516"/>
-      </w:pPr>
-    </w:p>
-    <w:p>
-      <w:pPr>
-        <w:spacing w:after="0"/>
-        <w:ind w:left="-429" w:right="-556"/>
-      </w:pPr>
-    </w:p>
-    <w:p>
-      <w:pPr>
-        <w:spacing w:after="0"/>
-        <w:ind w:left="-720" w:right="11199"/>
-      </w:pPr>
-      <w:r>
-        <w:br w:type="page"/>
-      </w:r>
-    </w:p>
-    <w:p>
-      <w:pPr>
-        <w:spacing w:after="239"/>
-      </w:pPr>
-    </w:p>
-    <w:p>
-      <w:pPr>
-        <w:spacing w:after="374"/>
-      </w:pPr>
-      <w:r>
-        <w:rPr>
-          <w:i/>
-        </w:rPr>
-        <w:t xml:space="preserve"> </w:t>
-      </w:r>
-    </w:p>
-    <w:p>
-      <w:pPr>
-        <w:pStyle w:val="Heading4"/>
-        <w:tabs>
-          <w:tab w:val="center" w:pos="5232"/>
-          <w:tab w:val="center" w:pos="9228"/>
-        </w:tabs>
-        <w:spacing w:after="0"/>
-        <w:ind w:left="0" w:firstLine="0"/>
-        <w:jc w:val="left"/>
-      </w:pPr>
-      <w:r>
-        <w:rPr>
-          <w:b w:val="0"/>
-          <w:color w:val="000000"/>
-          <w:sz w:val="22"/>
-        </w:rPr>
-        <w:tab/>
-      </w:r>
-      <w:r>
-        <w:rPr>
-          <w:rFonts w:ascii="Constantia" w:eastAsia="Constantia" w:hAnsi="Constantia" w:cs="Constantia"/>
-          <w:b w:val="0"/>
-          <w:color w:val="595959"/>
-          <w:sz w:val="31"/>
-          <w:vertAlign w:val="subscript"/>
-        </w:rPr>
-        <w:tab/>
-        <w:t xml:space="preserve"> </w:t>
-      </w:r>
-    </w:p>
-    <w:p>
-      <w:pPr>
-        <w:spacing w:after="0"/>
-        <w:ind w:left="-443" w:right="-516"/>
-      </w:pPr>
-    </w:p>
-    <w:p>
-      <w:pPr>
-        <w:spacing w:after="0"/>
-        <w:ind w:left="-720" w:right="11199"/>
-      </w:pPr>
-      <w:r>
-        <w:br w:type="page"/>
-      </w:r>
-    </w:p>
-    <w:p>
-      <w:pPr>
-        <w:spacing w:after="239"/>
-      </w:pPr>
-    </w:p>
-    <w:p>
-      <w:pPr>
-        <w:spacing w:after="9"/>
-      </w:pPr>
-      <w:r>
-        <w:rPr>
-          <w:i/>
-        </w:rPr>
-        <w:t xml:space="preserve"> </w:t>
-      </w:r>
-    </w:p>
-    <w:p>
-      <w:pPr>
-        <w:spacing w:after="0"/>
-        <w:ind w:left="-482" w:right="-463"/>
-      </w:pPr>
-    </w:p>
-    <w:p>
-      <w:pPr>
-        <w:spacing w:after="0"/>
-        <w:ind w:left="-720" w:right="11199"/>
-      </w:pPr>
-      <w:r>
-        <w:br w:type="page"/>
-      </w:r>
-    </w:p>
-    <w:p>
-      <w:pPr>
-        <w:spacing w:after="0"/>
-        <w:ind w:left="-720" w:right="11199"/>
-      </w:pPr>
-      <w:r>
         <w:lastRenderedPageBreak/>
-        <w:br w:type="page"/>
-      </w:r>
-    </w:p>
-    <w:p>
-      <w:pPr>
-        <w:spacing w:after="0"/>
-        <w:ind w:left="-545" w:right="-432"/>
-      </w:pPr>
-    </w:p>
-    <w:p>
-      <w:pPr>
-        <w:spacing w:after="0"/>
-        <w:ind w:left="-720" w:right="11199"/>
-      </w:pPr>
-      <w:r>
-        <w:br w:type="page"/>
-      </w:r>
-    </w:p>
-    <w:p>
-      <w:pPr>
-        <w:spacing w:after="0"/>
-        <w:ind w:left="-416" w:right="-431"/>
-      </w:pPr>
-    </w:p>
-    <w:p>
-      <w:pPr>
-        <w:spacing w:after="0"/>
-        <w:ind w:left="-720" w:right="11199"/>
-      </w:pPr>
-      <w:r>
-        <w:br w:type="page"/>
-      </w:r>
-    </w:p>
-    <w:p>
-      <w:pPr>
-        <w:spacing w:after="0"/>
-        <w:ind w:left="-417" w:right="-446"/>
-      </w:pPr>
-    </w:p>
-    <w:p>
-      <w:pPr>
-        <w:spacing w:after="0"/>
-        <w:ind w:left="-720" w:right="11199"/>
-      </w:pPr>
-      <w:r>
-        <w:br w:type="page"/>
-      </w:r>
-    </w:p>
-    <w:p>
-      <w:pPr>
-        <w:spacing w:after="0"/>
-        <w:ind w:left="-454" w:right="-462"/>
-      </w:pPr>
-    </w:p>
-    <w:p>
-      <w:pPr>
-        <w:spacing w:after="0"/>
-        <w:ind w:left="-720" w:right="11199"/>
-      </w:pPr>
-      <w:r>
-        <w:br w:type="page"/>
-      </w:r>
-    </w:p>
-    <w:p>
-      <w:pPr>
-        <w:pStyle w:val="Heading4"/>
-        <w:tabs>
-          <w:tab w:val="center" w:pos="5232"/>
-          <w:tab w:val="center" w:pos="9259"/>
-        </w:tabs>
-        <w:spacing w:after="0"/>
-        <w:ind w:left="0" w:firstLine="0"/>
-        <w:jc w:val="left"/>
-      </w:pPr>
-      <w:r>
-        <w:rPr>
-          <w:b w:val="0"/>
-          <w:color w:val="000000"/>
-          <w:sz w:val="22"/>
-        </w:rPr>
-        <w:lastRenderedPageBreak/>
-        <w:tab/>
-      </w:r>
-      <w:r>
-        <w:rPr>
-          <w:rFonts w:ascii="Constantia" w:eastAsia="Constantia" w:hAnsi="Constantia" w:cs="Constantia"/>
-          <w:b w:val="0"/>
-          <w:color w:val="595959"/>
-          <w:sz w:val="20"/>
-        </w:rPr>
-        <w:tab/>
-      </w:r>
-      <w:r>
-        <w:rPr>
-          <w:rFonts w:ascii="Constantia" w:eastAsia="Constantia" w:hAnsi="Constantia" w:cs="Constantia"/>
-          <w:b w:val="0"/>
-          <w:color w:val="595959"/>
-          <w:sz w:val="31"/>
-          <w:vertAlign w:val="subscript"/>
-        </w:rPr>
-        <w:t xml:space="preserve"> </w:t>
-      </w:r>
-    </w:p>
-    <w:p>
-      <w:pPr>
-        <w:spacing w:after="0"/>
-        <w:ind w:left="-366" w:right="-414"/>
-      </w:pPr>
-    </w:p>
-    <w:p>
-      <w:pPr>
-        <w:spacing w:after="0"/>
-        <w:ind w:left="-720" w:right="11199"/>
-      </w:pPr>
-      <w:r>
-        <w:br w:type="page"/>
-      </w:r>
-    </w:p>
-    <w:p>
-      <w:pPr>
-        <w:spacing w:after="162"/>
-        <w:ind w:left="-151"/>
-      </w:pPr>
-    </w:p>
-    <w:p>
-      <w:pPr>
-        <w:spacing w:after="0"/>
-        <w:ind w:left="-507" w:right="-382"/>
-      </w:pPr>
-    </w:p>
-    <w:p>
-      <w:pPr>
-        <w:spacing w:after="0"/>
-      </w:pPr>
-    </w:p>
-    <w:p>
-      <w:pPr>
-        <w:spacing w:after="206"/>
-        <w:jc w:val="both"/>
-      </w:pPr>
-      <w:r>
-        <w:rPr>
-          <w:rFonts w:ascii="Constantia" w:eastAsia="Constantia" w:hAnsi="Constantia" w:cs="Constantia"/>
-          <w:color w:val="595959"/>
-          <w:sz w:val="20"/>
-        </w:rPr>
-        <w:t xml:space="preserve"> </w:t>
-      </w:r>
-    </w:p>
-    <w:p>
-      <w:pPr>
-        <w:spacing w:after="204"/>
-        <w:jc w:val="both"/>
-      </w:pPr>
-      <w:r>
-        <w:rPr>
-          <w:rFonts w:ascii="Constantia" w:eastAsia="Constantia" w:hAnsi="Constantia" w:cs="Constantia"/>
-          <w:color w:val="595959"/>
-          <w:sz w:val="20"/>
-        </w:rPr>
-        <w:t xml:space="preserve"> </w:t>
-      </w:r>
-    </w:p>
-    <w:p>
-      <w:pPr>
-        <w:spacing w:after="31"/>
-        <w:jc w:val="both"/>
-      </w:pPr>
-      <w:r>
-        <w:rPr>
-          <w:rFonts w:ascii="Constantia" w:eastAsia="Constantia" w:hAnsi="Constantia" w:cs="Constantia"/>
-          <w:color w:val="595959"/>
-          <w:sz w:val="20"/>
-        </w:rPr>
-        <w:t xml:space="preserve"> </w:t>
-      </w:r>
-    </w:p>
-    <w:p>
-      <w:pPr>
-        <w:spacing w:after="0"/>
-        <w:ind w:left="-394" w:right="-371"/>
-      </w:pPr>
-    </w:p>
-    <w:p>
-      <w:pPr>
-        <w:spacing w:after="266"/>
-        <w:ind w:left="-4"/>
-      </w:pPr>
-    </w:p>
-    <w:p>
-      <w:pPr>
-        <w:spacing w:after="206"/>
-      </w:pPr>
-      <w:r>
-        <w:rPr>
-          <w:rFonts w:ascii="Constantia" w:eastAsia="Constantia" w:hAnsi="Constantia" w:cs="Constantia"/>
-          <w:color w:val="595959"/>
-          <w:sz w:val="20"/>
-        </w:rPr>
-        <w:t xml:space="preserve"> </w:t>
-      </w:r>
-    </w:p>
-    <w:p>
-      <w:pPr>
-        <w:tabs>
-          <w:tab w:val="left" w:pos="7180"/>
-        </w:tabs>
-        <w:spacing w:after="204"/>
-      </w:pPr>
-      <w:r>
-        <w:rPr>
-          <w:rFonts w:ascii="Constantia" w:eastAsia="Constantia" w:hAnsi="Constantia" w:cs="Constantia"/>
-          <w:color w:val="595959"/>
-          <w:sz w:val="20"/>
-        </w:rPr>
-        <w:t xml:space="preserve"> </w:t>
-      </w:r>
-      <w:r>
-        <w:rPr>
-          <w:rFonts w:ascii="Constantia" w:eastAsia="Constantia" w:hAnsi="Constantia" w:cs="Constantia"/>
-          <w:color w:val="595959"/>
-          <w:sz w:val="20"/>
-        </w:rPr>
-        <w:tab/>
-      </w:r>
-    </w:p>
-    <w:p>
-      <w:pPr>
-        <w:spacing w:after="356"/>
-      </w:pPr>
-      <w:r>
-        <w:rPr>
-          <w:rFonts w:ascii="Constantia" w:eastAsia="Constantia" w:hAnsi="Constantia" w:cs="Constantia"/>
-          <w:color w:val="595959"/>
-          <w:sz w:val="20"/>
-        </w:rPr>
-        <w:t xml:space="preserve"> </w:t>
-      </w:r>
-    </w:p>
-    <w:p>
-      <w:pPr>
-        <w:spacing w:after="0"/>
-        <w:jc w:val="both"/>
-      </w:pPr>
-    </w:p>
-    <w:p>
-      <w:pPr>
-        <w:spacing w:after="267"/>
-      </w:pPr>
-    </w:p>
-    <w:p>
-      <w:pPr>
-        <w:spacing w:after="204"/>
-        <w:jc w:val="both"/>
-      </w:pPr>
-      <w:r>
-        <w:rPr>
-          <w:rFonts w:ascii="Constantia" w:eastAsia="Constantia" w:hAnsi="Constantia" w:cs="Constantia"/>
-          <w:color w:val="595959"/>
-          <w:sz w:val="20"/>
-        </w:rPr>
-        <w:t xml:space="preserve"> </w:t>
-      </w:r>
-    </w:p>
-    <w:p>
-      <w:pPr>
-        <w:spacing w:after="31"/>
-        <w:jc w:val="both"/>
-      </w:pPr>
-      <w:r>
-        <w:rPr>
-          <w:rFonts w:ascii="Constantia" w:eastAsia="Constantia" w:hAnsi="Constantia" w:cs="Constantia"/>
-          <w:color w:val="595959"/>
-          <w:sz w:val="20"/>
-        </w:rPr>
-        <w:t xml:space="preserve"> </w:t>
-      </w:r>
-    </w:p>
-    <w:p>
-      <w:pPr>
-        <w:spacing w:after="0"/>
-        <w:ind w:left="-549" w:right="-366"/>
-      </w:pPr>
-    </w:p>
-    <w:p>
-      <w:pPr>
-        <w:spacing w:after="0"/>
-        <w:jc w:val="both"/>
-      </w:pPr>
-      <w:r>
-        <w:rPr>
-          <w:rFonts w:ascii="Constantia" w:eastAsia="Constantia" w:hAnsi="Constantia" w:cs="Constantia"/>
-          <w:color w:val="595959"/>
-          <w:sz w:val="20"/>
-        </w:rPr>
-        <w:t xml:space="preserve"> </w:t>
-      </w:r>
-    </w:p>
-    <w:p>
-      <w:pPr>
-        <w:spacing w:after="192"/>
-        <w:ind w:right="-398"/>
-      </w:pPr>
-    </w:p>
-    <w:p>
-      <w:pPr>
-        <w:spacing w:after="206"/>
-        <w:jc w:val="both"/>
-      </w:pPr>
-      <w:r>
-        <w:rPr>
-          <w:rFonts w:ascii="Constantia" w:eastAsia="Constantia" w:hAnsi="Constantia" w:cs="Constantia"/>
-          <w:color w:val="595959"/>
-          <w:sz w:val="20"/>
-        </w:rPr>
-        <w:t xml:space="preserve"> </w:t>
-      </w:r>
-    </w:p>
-    <w:p>
-      <w:pPr>
-        <w:spacing w:after="204"/>
-        <w:jc w:val="both"/>
-      </w:pPr>
-      <w:r>
-        <w:rPr>
-          <w:rFonts w:ascii="Constantia" w:eastAsia="Constantia" w:hAnsi="Constantia" w:cs="Constantia"/>
-          <w:color w:val="595959"/>
-          <w:sz w:val="20"/>
-        </w:rPr>
-        <w:t xml:space="preserve"> </w:t>
-      </w:r>
-    </w:p>
-    <w:p>
-      <w:pPr>
-        <w:spacing w:after="31"/>
-        <w:jc w:val="both"/>
-      </w:pPr>
-      <w:r>
-        <w:rPr>
-          <w:rFonts w:ascii="Constantia" w:eastAsia="Constantia" w:hAnsi="Constantia" w:cs="Constantia"/>
-          <w:color w:val="595959"/>
-          <w:sz w:val="20"/>
-        </w:rPr>
-        <w:t xml:space="preserve"> </w:t>
-      </w:r>
-    </w:p>
-    <w:p>
-      <w:pPr>
-        <w:spacing w:after="0"/>
-        <w:ind w:left="-419" w:right="-403"/>
-      </w:pPr>
-    </w:p>
-    <w:p>
-      <w:pPr>
-        <w:spacing w:after="231"/>
-        <w:ind w:left="-4"/>
-      </w:pPr>
-    </w:p>
-    <w:p>
-      <w:pPr>
-        <w:spacing w:after="204"/>
-        <w:jc w:val="both"/>
-      </w:pPr>
-      <w:r>
-        <w:rPr>
-          <w:rFonts w:ascii="Constantia" w:eastAsia="Constantia" w:hAnsi="Constantia" w:cs="Constantia"/>
-          <w:color w:val="595959"/>
-          <w:sz w:val="20"/>
-        </w:rPr>
-        <w:t xml:space="preserve"> </w:t>
-      </w:r>
-    </w:p>
-    <w:p>
-      <w:pPr>
-        <w:spacing w:after="204"/>
-        <w:jc w:val="both"/>
-      </w:pPr>
-      <w:r>
-        <w:rPr>
-          <w:rFonts w:ascii="Constantia" w:eastAsia="Constantia" w:hAnsi="Constantia" w:cs="Constantia"/>
-          <w:color w:val="595959"/>
-          <w:sz w:val="20"/>
-        </w:rPr>
-        <w:t xml:space="preserve"> </w:t>
-      </w:r>
-    </w:p>
-    <w:p>
-      <w:pPr>
-        <w:spacing w:after="206"/>
-        <w:jc w:val="both"/>
-      </w:pPr>
-      <w:r>
-        <w:rPr>
-          <w:rFonts w:ascii="Constantia" w:eastAsia="Constantia" w:hAnsi="Constantia" w:cs="Constantia"/>
-          <w:color w:val="595959"/>
-          <w:sz w:val="20"/>
-        </w:rPr>
-        <w:t xml:space="preserve"> </w:t>
-      </w:r>
-    </w:p>
-    <w:p>
-      <w:pPr>
-        <w:spacing w:after="204"/>
-        <w:jc w:val="both"/>
-      </w:pPr>
-      <w:r>
-        <w:rPr>
-          <w:rFonts w:ascii="Constantia" w:eastAsia="Constantia" w:hAnsi="Constantia" w:cs="Constantia"/>
-          <w:color w:val="595959"/>
-          <w:sz w:val="20"/>
-        </w:rPr>
-        <w:t xml:space="preserve"> </w:t>
-      </w:r>
-    </w:p>
-    <w:p>
-      <w:pPr>
-        <w:spacing w:after="31"/>
-        <w:jc w:val="both"/>
-      </w:pPr>
-      <w:r>
-        <w:rPr>
-          <w:rFonts w:ascii="Constantia" w:eastAsia="Constantia" w:hAnsi="Constantia" w:cs="Constantia"/>
-          <w:color w:val="595959"/>
-          <w:sz w:val="20"/>
-        </w:rPr>
-        <w:t xml:space="preserve"> </w:t>
-      </w:r>
-    </w:p>
-    <w:p>
-      <w:pPr>
-        <w:spacing w:after="0"/>
-        <w:ind w:left="-436" w:right="-392"/>
-      </w:pPr>
-    </w:p>
-    <w:p>
-      <w:pPr>
-        <w:spacing w:after="0"/>
-        <w:ind w:left="-151"/>
-      </w:pPr>
-      <w:r>
-        <w:br w:type="page"/>
-      </w:r>
-    </w:p>
-    <w:p>
-      <w:pPr>
-        <w:spacing w:after="125"/>
-        <w:ind w:left="-446" w:right="-473"/>
-      </w:pPr>
-    </w:p>
-    <w:p>
-      <w:pPr>
-        <w:spacing w:after="0"/>
-        <w:ind w:left="-151"/>
-      </w:pPr>
+        <w:drawing>
+          <wp:inline distT="0" distB="0" distL="0" distR="0" wp14:anchorId="1134D9A1" wp14:editId="42656E9E">
+            <wp:extent cx="2612390" cy="10052050"/>
+            <wp:effectExtent l="0" t="0" r="0" b="6350"/>
+            <wp:docPr id="12" name="Picture 12"/>
+            <wp:cNvGraphicFramePr>
+              <a:graphicFrameLocks xmlns:a="http://schemas.openxmlformats.org/drawingml/2006/main" noChangeAspect="1"/>
+            </wp:cNvGraphicFramePr>
+            <a:graphic xmlns:a="http://schemas.openxmlformats.org/drawingml/2006/main">
+              <a:graphicData uri="http://schemas.openxmlformats.org/drawingml/2006/picture">
+                <pic:pic xmlns:pic="http://schemas.openxmlformats.org/drawingml/2006/picture">
+                  <pic:nvPicPr>
+                    <pic:cNvPr id="12" name="carbon (3).png"/>
+                    <pic:cNvPicPr/>
+                  </pic:nvPicPr>
+                  <pic:blipFill>
+                    <a:blip r:embed="rId106" cstate="print">
+                      <a:extLst>
+                        <a:ext uri="{28A0092B-C50C-407E-A947-70E740481C1C}">
+                          <a14:useLocalDpi xmlns:a14="http://schemas.microsoft.com/office/drawing/2010/main" val="0"/>
+                        </a:ext>
+                      </a:extLst>
+                    </a:blip>
+                    <a:stretch>
+                      <a:fillRect/>
+                    </a:stretch>
+                  </pic:blipFill>
+                  <pic:spPr>
+                    <a:xfrm>
+                      <a:off x="0" y="0"/>
+                      <a:ext cx="2612390" cy="10052050"/>
+                    </a:xfrm>
+                    <a:prstGeom prst="rect">
+                      <a:avLst/>
+                    </a:prstGeom>
+                  </pic:spPr>
+                </pic:pic>
+              </a:graphicData>
+            </a:graphic>
+          </wp:inline>
+        </w:drawing>
+      </w:r>
     </w:p>
     <w:sectPr>
-      <w:headerReference w:type="even" r:id="rId169"/>
-      <w:headerReference w:type="default" r:id="rId170"/>
-      <w:footerReference w:type="even" r:id="rId171"/>
-      <w:footerReference w:type="default" r:id="rId172"/>
-      <w:headerReference w:type="first" r:id="rId173"/>
-      <w:footerReference w:type="first" r:id="rId174"/>
+      <w:headerReference w:type="even" r:id="rId107"/>
+      <w:headerReference w:type="default" r:id="rId108"/>
+      <w:footerReference w:type="even" r:id="rId109"/>
+      <w:footerReference w:type="default" r:id="rId110"/>
+      <w:headerReference w:type="first" r:id="rId111"/>
+      <w:footerReference w:type="first" r:id="rId112"/>
       <w:pgSz w:w="11906" w:h="16838"/>
       <w:pgMar w:top="132" w:right="708" w:bottom="876" w:left="720" w:header="720" w:footer="718" w:gutter="0"/>
       <w:cols w:space="720"/>
@@ -4450,6 +3753,7 @@
     <w:pPr>
       <w:tabs>
         <w:tab w:val="center" w:pos="5149"/>
+        <w:tab w:val="left" w:pos="7548"/>
         <w:tab w:val="right" w:pos="10297"/>
       </w:tabs>
       <w:spacing w:after="0"/>
@@ -4478,6 +3782,15 @@
     </w:r>
     <w:r>
       <w:rPr>
+        <w:rFonts w:ascii="Arial" w:eastAsia="Arial" w:hAnsi="Arial" w:cs="Arial"/>
+        <w:b/>
+        <w:color w:val="AA9B40"/>
+        <w:sz w:val="44"/>
+      </w:rPr>
+      <w:tab/>
+    </w:r>
+    <w:r>
+      <w:rPr>
         <w:rFonts w:ascii="Constantia" w:eastAsia="Constantia" w:hAnsi="Constantia" w:cs="Constantia"/>
         <w:color w:val="595959"/>
         <w:sz w:val="16"/>
@@ -4500,7 +3813,7 @@
         <w:color w:val="595959"/>
         <w:sz w:val="26"/>
       </w:rPr>
-      <w:t>9</w:t>
+      <w:t>7</w:t>
     </w:r>
     <w:r>
       <w:rPr>
@@ -4884,7 +4197,22 @@
 
 <file path=word/header4.xml><?xml version="1.0" encoding="utf-8"?>
 <w:hdr xmlns:wpc="http://schemas.microsoft.com/office/word/2010/wordprocessingCanvas" xmlns:cx="http://schemas.microsoft.com/office/drawing/2014/chartex" xmlns:cx1="http://schemas.microsoft.com/office/drawing/2015/9/8/chartex" xmlns:mc="http://schemas.openxmlformats.org/markup-compatibility/2006" xmlns:o="urn:schemas-microsoft-com:office:office" xmlns:r="http://schemas.openxmlformats.org/officeDocument/2006/relationships" xmlns:m="http://schemas.openxmlformats.org/officeDocument/2006/math" xmlns:v="urn:schemas-microsoft-com:vml" xmlns:wp14="http://schemas.microsoft.com/office/word/2010/wordprocessingDrawing" xmlns:wp="http://schemas.openxmlformats.org/drawingml/2006/wordprocessingDrawing" xmlns:w10="urn:schemas-microsoft-com:office:word" xmlns:w="http://schemas.openxmlformats.org/wordprocessingml/2006/main" xmlns:w14="http://schemas.microsoft.com/office/word/2010/wordml" xmlns:w15="http://schemas.microsoft.com/office/word/2012/wordml" xmlns:w16se="http://schemas.microsoft.com/office/word/2015/wordml/symex" xmlns:wpg="http://schemas.microsoft.com/office/word/2010/wordprocessingGroup" xmlns:wpi="http://schemas.microsoft.com/office/word/2010/wordprocessingInk" xmlns:wne="http://schemas.microsoft.com/office/word/2006/wordml" xmlns:wps="http://schemas.microsoft.com/office/word/2010/wordprocessingShape" mc:Ignorable="w14 w15 w16se wp14">
-  <w:p/>
+  <w:p>
+    <w:pPr>
+      <w:jc w:val="center"/>
+      <w:rPr>
+        <w:b/>
+        <w:sz w:val="36"/>
+      </w:rPr>
+    </w:pPr>
+    <w:r>
+      <w:rPr>
+        <w:b/>
+        <w:sz w:val="36"/>
+      </w:rPr>
+      <w:t>Login Details</w:t>
+    </w:r>
+  </w:p>
 </w:hdr>
 </file>
 
@@ -4907,7 +4235,22 @@
 
 <file path=word/header7.xml><?xml version="1.0" encoding="utf-8"?>
 <w:hdr xmlns:wpc="http://schemas.microsoft.com/office/word/2010/wordprocessingCanvas" xmlns:cx="http://schemas.microsoft.com/office/drawing/2014/chartex" xmlns:cx1="http://schemas.microsoft.com/office/drawing/2015/9/8/chartex" xmlns:mc="http://schemas.openxmlformats.org/markup-compatibility/2006" xmlns:o="urn:schemas-microsoft-com:office:office" xmlns:r="http://schemas.openxmlformats.org/officeDocument/2006/relationships" xmlns:m="http://schemas.openxmlformats.org/officeDocument/2006/math" xmlns:v="urn:schemas-microsoft-com:vml" xmlns:wp14="http://schemas.microsoft.com/office/word/2010/wordprocessingDrawing" xmlns:wp="http://schemas.openxmlformats.org/drawingml/2006/wordprocessingDrawing" xmlns:w10="urn:schemas-microsoft-com:office:word" xmlns:w="http://schemas.openxmlformats.org/wordprocessingml/2006/main" xmlns:w14="http://schemas.microsoft.com/office/word/2010/wordml" xmlns:w15="http://schemas.microsoft.com/office/word/2012/wordml" xmlns:w16se="http://schemas.microsoft.com/office/word/2015/wordml/symex" xmlns:wpg="http://schemas.microsoft.com/office/word/2010/wordprocessingGroup" xmlns:wpi="http://schemas.microsoft.com/office/word/2010/wordprocessingInk" xmlns:wne="http://schemas.microsoft.com/office/word/2006/wordml" xmlns:wps="http://schemas.microsoft.com/office/word/2010/wordprocessingShape" mc:Ignorable="w14 w15 w16se wp14">
-  <w:p/>
+  <w:p>
+    <w:pPr>
+      <w:jc w:val="center"/>
+      <w:rPr>
+        <w:b/>
+        <w:sz w:val="36"/>
+      </w:rPr>
+    </w:pPr>
+    <w:r>
+      <w:rPr>
+        <w:b/>
+        <w:sz w:val="36"/>
+      </w:rPr>
+      <w:t>Register Details</w:t>
+    </w:r>
+  </w:p>
 </w:hdr>
 </file>
 
@@ -6107,6 +5450,7 @@
   <w:style w:type="character" w:customStyle="1" w:styleId="Heading4Char">
     <w:name w:val="Heading 4 Char"/>
     <w:link w:val="Heading4"/>
+    <w:uiPriority w:val="9"/>
     <w:rPr>
       <w:rFonts w:ascii="Calibri" w:eastAsia="Calibri" w:hAnsi="Calibri" w:cs="Calibri"/>
       <w:b/>
@@ -6511,7 +5855,7 @@
 </file>
 
 <file path=customXml/itemProps1.xml><?xml version="1.0" encoding="utf-8"?>
-<ds:datastoreItem xmlns:ds="http://schemas.openxmlformats.org/officeDocument/2006/customXml" ds:itemID="{68375173-95B5-4848-B443-C31F7923FABC}">
+<ds:datastoreItem xmlns:ds="http://schemas.openxmlformats.org/officeDocument/2006/customXml" ds:itemID="{FE906890-3742-4174-AB33-094694DE3CA3}">
   <ds:schemaRefs>
     <ds:schemaRef ds:uri="http://schemas.openxmlformats.org/officeDocument/2006/bibliography"/>
   </ds:schemaRefs>

</xml_diff>